<commit_message>
actualizacion con archivo js, php
</commit_message>
<xml_diff>
--- a/IEEE.docx
+++ b/IEEE.docx
@@ -18,6 +18,8 @@
           <w:szCs w:val="20"/>
         </w:rPr>
       </w:pPr>
+      <w:bookmarkStart w:id="0" w:name="_GoBack"/>
+      <w:bookmarkEnd w:id="0"/>
     </w:p>
     <w:p>
       <w:pPr>
@@ -683,6 +685,7 @@
           <w:sz w:val="30"/>
           <w:szCs w:val="30"/>
         </w:rPr>
+        <w:lastRenderedPageBreak/>
         <w:t>Especificación de requisitos de software</w:t>
       </w:r>
     </w:p>
@@ -899,8 +902,8 @@
           <w:szCs w:val="20"/>
         </w:rPr>
       </w:pPr>
-      <w:bookmarkStart w:id="0" w:name="_gjdgxs" w:colFirst="0" w:colLast="0"/>
-      <w:bookmarkEnd w:id="0"/>
+      <w:bookmarkStart w:id="1" w:name="_gjdgxs" w:colFirst="0" w:colLast="0"/>
+      <w:bookmarkEnd w:id="1"/>
       <w:r>
         <w:rPr>
           <w:b/>
@@ -1149,27 +1152,7 @@
           <w:sz w:val="20"/>
           <w:szCs w:val="20"/>
         </w:rPr>
-        <w:t xml:space="preserve">Este formato es una plantilla tipo para documentos de requisitos del software. Está basado y es conforme con el estándar IEEE </w:t>
-      </w:r>
-      <w:proofErr w:type="spellStart"/>
-      <w:r>
-        <w:rPr>
-          <w:i/>
-          <w:color w:val="365E90"/>
-          <w:sz w:val="20"/>
-          <w:szCs w:val="20"/>
-        </w:rPr>
-        <w:t>Std</w:t>
-      </w:r>
-      <w:proofErr w:type="spellEnd"/>
-      <w:r>
-        <w:rPr>
-          <w:i/>
-          <w:color w:val="365E90"/>
-          <w:sz w:val="20"/>
-          <w:szCs w:val="20"/>
-        </w:rPr>
-        <w:t xml:space="preserve"> 830-1998.</w:t>
+        <w:t>Este formato es una plantilla tipo para documentos de requisitos del software. Está basado y es conforme con el estándar IEEE Std 830-1998.</w:t>
       </w:r>
     </w:p>
     <w:p>
@@ -1838,27 +1821,7 @@
                 <w:sz w:val="20"/>
                 <w:szCs w:val="20"/>
               </w:rPr>
-              <w:t xml:space="preserve">Verificado </w:t>
-            </w:r>
-            <w:proofErr w:type="spellStart"/>
-            <w:r>
-              <w:rPr>
-                <w:b/>
-                <w:color w:val="000000"/>
-                <w:sz w:val="20"/>
-                <w:szCs w:val="20"/>
-              </w:rPr>
-              <w:t>dep</w:t>
-            </w:r>
-            <w:proofErr w:type="spellEnd"/>
-            <w:r>
-              <w:rPr>
-                <w:b/>
-                <w:color w:val="000000"/>
-                <w:sz w:val="20"/>
-                <w:szCs w:val="20"/>
-              </w:rPr>
-              <w:t>. Calidad.</w:t>
+              <w:t>Verificado dep. Calidad.</w:t>
             </w:r>
           </w:p>
         </w:tc>
@@ -1978,23 +1941,7 @@
                 <w:rFonts w:ascii="Times New Roman" w:eastAsia="Times New Roman" w:hAnsi="Times New Roman" w:cs="Times New Roman"/>
                 <w:color w:val="000000"/>
               </w:rPr>
-              <w:t xml:space="preserve">Natalia </w:t>
-            </w:r>
-            <w:proofErr w:type="spellStart"/>
-            <w:r>
-              <w:rPr>
-                <w:rFonts w:ascii="Times New Roman" w:eastAsia="Times New Roman" w:hAnsi="Times New Roman" w:cs="Times New Roman"/>
-                <w:color w:val="000000"/>
-              </w:rPr>
-              <w:t>Andulce</w:t>
-            </w:r>
-            <w:proofErr w:type="spellEnd"/>
-            <w:r>
-              <w:rPr>
-                <w:rFonts w:ascii="Times New Roman" w:eastAsia="Times New Roman" w:hAnsi="Times New Roman" w:cs="Times New Roman"/>
-                <w:color w:val="000000"/>
-              </w:rPr>
-              <w:t xml:space="preserve"> </w:t>
+              <w:t xml:space="preserve">Natalia Andulce </w:t>
             </w:r>
           </w:p>
           <w:p>
@@ -2016,65 +1963,8 @@
                 <w:rFonts w:ascii="Times New Roman" w:eastAsia="Times New Roman" w:hAnsi="Times New Roman" w:cs="Times New Roman"/>
                 <w:color w:val="000000"/>
               </w:rPr>
-              <w:t xml:space="preserve">Laura </w:t>
+              <w:t>Laura Orellano</w:t>
             </w:r>
-            <w:proofErr w:type="spellStart"/>
-            <w:r>
-              <w:rPr>
-                <w:rFonts w:ascii="Times New Roman" w:eastAsia="Times New Roman" w:hAnsi="Times New Roman" w:cs="Times New Roman"/>
-                <w:color w:val="000000"/>
-              </w:rPr>
-              <w:t>Orellano</w:t>
-            </w:r>
-            <w:proofErr w:type="spellEnd"/>
-          </w:p>
-          <w:p>
-            <w:pPr>
-              <w:pBdr>
-                <w:top w:val="nil"/>
-                <w:left w:val="nil"/>
-                <w:bottom w:val="nil"/>
-                <w:right w:val="nil"/>
-                <w:between w:val="nil"/>
-              </w:pBdr>
-              <w:rPr>
-                <w:rFonts w:ascii="Times New Roman" w:eastAsia="Times New Roman" w:hAnsi="Times New Roman" w:cs="Times New Roman"/>
-                <w:color w:val="000000"/>
-              </w:rPr>
-            </w:pPr>
-            <w:r>
-              <w:rPr>
-                <w:rFonts w:ascii="Times New Roman" w:eastAsia="Times New Roman" w:hAnsi="Times New Roman" w:cs="Times New Roman"/>
-                <w:color w:val="000000"/>
-              </w:rPr>
-              <w:t xml:space="preserve">Martin </w:t>
-            </w:r>
-            <w:proofErr w:type="spellStart"/>
-            <w:r>
-              <w:rPr>
-                <w:rFonts w:ascii="Times New Roman" w:eastAsia="Times New Roman" w:hAnsi="Times New Roman" w:cs="Times New Roman"/>
-                <w:color w:val="000000"/>
-              </w:rPr>
-              <w:t>Riccio</w:t>
-            </w:r>
-            <w:proofErr w:type="spellEnd"/>
-          </w:p>
-          <w:p>
-            <w:pPr>
-              <w:pBdr>
-                <w:top w:val="nil"/>
-                <w:left w:val="nil"/>
-                <w:bottom w:val="nil"/>
-                <w:right w:val="nil"/>
-                <w:between w:val="nil"/>
-              </w:pBdr>
-              <w:rPr>
-                <w:rFonts w:ascii="Times New Roman" w:eastAsia="Times New Roman" w:hAnsi="Times New Roman" w:cs="Times New Roman"/>
-                <w:color w:val="000000"/>
-              </w:rPr>
-            </w:pPr>
-            <w:bookmarkStart w:id="1" w:name="_GoBack"/>
-            <w:bookmarkEnd w:id="1"/>
           </w:p>
         </w:tc>
         <w:tc>
@@ -2940,6 +2830,7 @@
           <w:sz w:val="20"/>
           <w:szCs w:val="20"/>
         </w:rPr>
+        <w:lastRenderedPageBreak/>
         <w:t>Restricciones</w:t>
       </w:r>
       <w:r>
@@ -3037,7 +2928,6 @@
         </w:tabs>
         <w:spacing w:before="278"/>
       </w:pPr>
-      <w:proofErr w:type="spellStart"/>
       <w:r>
         <w:rPr>
           <w:b/>
@@ -3045,29 +2935,8 @@
           <w:sz w:val="20"/>
           <w:szCs w:val="20"/>
         </w:rPr>
-        <w:t>Product</w:t>
+        <w:t>Product Backlog</w:t>
       </w:r>
-      <w:proofErr w:type="spellEnd"/>
-      <w:r>
-        <w:rPr>
-          <w:b/>
-          <w:color w:val="0000FF"/>
-          <w:sz w:val="20"/>
-          <w:szCs w:val="20"/>
-        </w:rPr>
-        <w:t xml:space="preserve"> </w:t>
-      </w:r>
-      <w:proofErr w:type="spellStart"/>
-      <w:r>
-        <w:rPr>
-          <w:b/>
-          <w:color w:val="0000FF"/>
-          <w:sz w:val="20"/>
-          <w:szCs w:val="20"/>
-        </w:rPr>
-        <w:t>Backlog</w:t>
-      </w:r>
-      <w:proofErr w:type="spellEnd"/>
       <w:r>
         <w:rPr>
           <w:rFonts w:ascii="Times New Roman" w:eastAsia="Times New Roman" w:hAnsi="Times New Roman" w:cs="Times New Roman"/>
@@ -3108,7 +2977,6 @@
         </w:tabs>
         <w:spacing w:before="39"/>
       </w:pPr>
-      <w:proofErr w:type="spellStart"/>
       <w:r>
         <w:rPr>
           <w:color w:val="0000FF"/>
@@ -3116,29 +2984,8 @@
           <w:szCs w:val="20"/>
           <w:u w:val="single"/>
         </w:rPr>
-        <w:t>Product</w:t>
+        <w:t>Product Backlog</w:t>
       </w:r>
-      <w:proofErr w:type="spellEnd"/>
-      <w:r>
-        <w:rPr>
-          <w:color w:val="0000FF"/>
-          <w:sz w:val="20"/>
-          <w:szCs w:val="20"/>
-          <w:u w:val="single"/>
-        </w:rPr>
-        <w:t xml:space="preserve"> </w:t>
-      </w:r>
-      <w:proofErr w:type="spellStart"/>
-      <w:r>
-        <w:rPr>
-          <w:color w:val="0000FF"/>
-          <w:sz w:val="20"/>
-          <w:szCs w:val="20"/>
-          <w:u w:val="single"/>
-        </w:rPr>
-        <w:t>Backlog</w:t>
-      </w:r>
-      <w:proofErr w:type="spellEnd"/>
       <w:r>
         <w:rPr>
           <w:rFonts w:ascii="Times New Roman" w:eastAsia="Times New Roman" w:hAnsi="Times New Roman" w:cs="Times New Roman"/>
@@ -3177,7 +3024,6 @@
         </w:tabs>
         <w:spacing w:before="278"/>
       </w:pPr>
-      <w:proofErr w:type="spellStart"/>
       <w:r>
         <w:rPr>
           <w:b/>
@@ -3187,7 +3033,6 @@
         </w:rPr>
         <w:t>Sprints</w:t>
       </w:r>
-      <w:proofErr w:type="spellEnd"/>
       <w:r>
         <w:rPr>
           <w:rFonts w:ascii="Times New Roman" w:eastAsia="Times New Roman" w:hAnsi="Times New Roman" w:cs="Times New Roman"/>
@@ -3281,7 +3126,6 @@
           <w:cols w:space="720"/>
         </w:sectPr>
       </w:pPr>
-      <w:proofErr w:type="spellStart"/>
       <w:r>
         <w:rPr>
           <w:color w:val="0000FF"/>
@@ -3289,17 +3133,7 @@
           <w:szCs w:val="20"/>
           <w:u w:val="single"/>
         </w:rPr>
-        <w:t>Spint</w:t>
-      </w:r>
-      <w:proofErr w:type="spellEnd"/>
-      <w:r>
-        <w:rPr>
-          <w:color w:val="0000FF"/>
-          <w:sz w:val="20"/>
-          <w:szCs w:val="20"/>
-          <w:u w:val="single"/>
-        </w:rPr>
-        <w:t xml:space="preserve"> 2</w:t>
+        <w:t>Spint 2</w:t>
       </w:r>
       <w:r>
         <w:rPr>
@@ -3675,7 +3509,7 @@
           <w:sz w:val="20"/>
           <w:szCs w:val="20"/>
         </w:rPr>
-        <w:t xml:space="preserve">Esta especificación de requisitos está </w:t>
+        <w:t>Esta especificación de requisitos está dirigida al usuario del sistema,</w:t>
       </w:r>
       <w:r>
         <w:rPr>
@@ -3683,103 +3517,7 @@
           <w:sz w:val="20"/>
           <w:szCs w:val="20"/>
         </w:rPr>
-        <w:t xml:space="preserve">dirigida a usuarios/vecinos de la ciudad de córdoba interesados en la plantación de </w:t>
-      </w:r>
-      <w:r>
-        <w:rPr>
-          <w:color w:val="000000"/>
-          <w:sz w:val="20"/>
-          <w:szCs w:val="20"/>
-        </w:rPr>
-        <w:t>árboles</w:t>
-      </w:r>
-      <w:r>
-        <w:rPr>
-          <w:color w:val="000000"/>
-          <w:sz w:val="20"/>
-          <w:szCs w:val="20"/>
-        </w:rPr>
-        <w:t xml:space="preserve"> en veredas de su propiedad y/o espacios públicos. </w:t>
-      </w:r>
-      <w:r>
-        <w:rPr>
-          <w:color w:val="000000"/>
-          <w:sz w:val="20"/>
-          <w:szCs w:val="20"/>
-        </w:rPr>
-        <w:t>Será posible visualizar y acceder a la información desde una aplicación digital compatible con sistema Android e I.O.</w:t>
-      </w:r>
-      <w:proofErr w:type="gramStart"/>
-      <w:r>
-        <w:rPr>
-          <w:color w:val="000000"/>
-          <w:sz w:val="20"/>
-          <w:szCs w:val="20"/>
-        </w:rPr>
-        <w:t>S</w:t>
-      </w:r>
-      <w:proofErr w:type="gramEnd"/>
-      <w:r>
-        <w:rPr>
-          <w:color w:val="000000"/>
-          <w:sz w:val="20"/>
-          <w:szCs w:val="20"/>
-        </w:rPr>
-        <w:t xml:space="preserve"> así como también desde un sitio web a través de los principales navegadores (Chrome, </w:t>
-      </w:r>
-      <w:proofErr w:type="spellStart"/>
-      <w:r>
-        <w:rPr>
-          <w:color w:val="000000"/>
-          <w:sz w:val="20"/>
-          <w:szCs w:val="20"/>
-        </w:rPr>
-        <w:t>Edge</w:t>
-      </w:r>
-      <w:proofErr w:type="spellEnd"/>
-      <w:r>
-        <w:rPr>
-          <w:color w:val="000000"/>
-          <w:sz w:val="20"/>
-          <w:szCs w:val="20"/>
-        </w:rPr>
-        <w:t xml:space="preserve">, Mozilla Firefox, </w:t>
-      </w:r>
-      <w:proofErr w:type="spellStart"/>
-      <w:r>
-        <w:rPr>
-          <w:color w:val="000000"/>
-          <w:sz w:val="20"/>
-          <w:szCs w:val="20"/>
-        </w:rPr>
-        <w:t>etc</w:t>
-      </w:r>
-      <w:proofErr w:type="spellEnd"/>
-      <w:r>
-        <w:rPr>
-          <w:color w:val="000000"/>
-          <w:sz w:val="20"/>
-          <w:szCs w:val="20"/>
-        </w:rPr>
-        <w:t xml:space="preserve">), para lo cual será diseñado en formato </w:t>
-      </w:r>
-      <w:proofErr w:type="spellStart"/>
-      <w:r>
-        <w:rPr>
-          <w:color w:val="000000"/>
-          <w:sz w:val="20"/>
-          <w:szCs w:val="20"/>
-        </w:rPr>
-        <w:t>Responsive</w:t>
-      </w:r>
-      <w:proofErr w:type="spellEnd"/>
-      <w:r>
-        <w:rPr>
-          <w:color w:val="000000"/>
-          <w:sz w:val="20"/>
-          <w:szCs w:val="20"/>
-        </w:rPr>
-        <w:t>.</w:t>
+        <w:t xml:space="preserve"> Plantaciones forestales.</w:t>
       </w:r>
     </w:p>
     <w:p>
@@ -3922,19 +3660,8 @@
                 <w:sz w:val="16"/>
                 <w:szCs w:val="16"/>
               </w:rPr>
-              <w:t xml:space="preserve">Natalia </w:t>
+              <w:t>Natalia Andulce</w:t>
             </w:r>
-            <w:proofErr w:type="spellStart"/>
-            <w:r>
-              <w:rPr>
-                <w:rFonts w:ascii="Times New Roman" w:eastAsia="Times New Roman" w:hAnsi="Times New Roman" w:cs="Times New Roman"/>
-                <w:color w:val="000000"/>
-                <w:sz w:val="16"/>
-                <w:szCs w:val="16"/>
-              </w:rPr>
-              <w:t>Andulce</w:t>
-            </w:r>
-            <w:proofErr w:type="spellEnd"/>
           </w:p>
         </w:tc>
       </w:tr>
@@ -4064,7 +3791,7 @@
                 <w:sz w:val="14"/>
                 <w:szCs w:val="14"/>
               </w:rPr>
-              <w:t>Desarrolladora web.</w:t>
+              <w:t>Investigación pasante</w:t>
             </w:r>
           </w:p>
         </w:tc>
@@ -4134,27 +3861,7 @@
                 <w:sz w:val="14"/>
                 <w:szCs w:val="14"/>
               </w:rPr>
-              <w:t xml:space="preserve">Desarrolladora full </w:t>
-            </w:r>
-            <w:proofErr w:type="spellStart"/>
-            <w:r>
-              <w:rPr>
-                <w:rFonts w:ascii="Times New Roman" w:eastAsia="Times New Roman" w:hAnsi="Times New Roman" w:cs="Times New Roman"/>
-                <w:color w:val="000000"/>
-                <w:sz w:val="14"/>
-                <w:szCs w:val="14"/>
-              </w:rPr>
-              <w:t>stack</w:t>
-            </w:r>
-            <w:proofErr w:type="spellEnd"/>
-            <w:r>
-              <w:rPr>
-                <w:rFonts w:ascii="Times New Roman" w:eastAsia="Times New Roman" w:hAnsi="Times New Roman" w:cs="Times New Roman"/>
-                <w:color w:val="000000"/>
-                <w:sz w:val="14"/>
-                <w:szCs w:val="14"/>
-              </w:rPr>
-              <w:t>/ Base de datos.</w:t>
+              <w:t>Mantenimiento y responsabilidad de forestacion</w:t>
             </w:r>
           </w:p>
         </w:tc>
@@ -4355,18 +4062,8 @@
                 <w:sz w:val="16"/>
                 <w:szCs w:val="16"/>
               </w:rPr>
-              <w:t xml:space="preserve">Laura </w:t>
+              <w:t>Laura Orellano</w:t>
             </w:r>
-            <w:proofErr w:type="spellStart"/>
-            <w:r>
-              <w:rPr>
-                <w:rFonts w:ascii="Times New Roman" w:eastAsia="Times New Roman" w:hAnsi="Times New Roman" w:cs="Times New Roman"/>
-                <w:sz w:val="16"/>
-                <w:szCs w:val="16"/>
-              </w:rPr>
-              <w:t>Orellano</w:t>
-            </w:r>
-            <w:proofErr w:type="spellEnd"/>
           </w:p>
         </w:tc>
       </w:tr>
@@ -4496,7 +4193,16 @@
                 <w:sz w:val="14"/>
                 <w:szCs w:val="14"/>
               </w:rPr>
-              <w:t>Desarrollador/ Comercial.</w:t>
+              <w:t>C</w:t>
+            </w:r>
+            <w:r>
+              <w:rPr>
+                <w:rFonts w:ascii="Times New Roman" w:eastAsia="Times New Roman" w:hAnsi="Times New Roman" w:cs="Times New Roman"/>
+                <w:color w:val="000000"/>
+                <w:sz w:val="14"/>
+                <w:szCs w:val="14"/>
+              </w:rPr>
+              <w:t>oordinación en comunicación entre cliente y grupo interno</w:t>
             </w:r>
           </w:p>
         </w:tc>
@@ -4559,7 +4265,6 @@
                 <w:szCs w:val="14"/>
               </w:rPr>
             </w:pPr>
-            <w:proofErr w:type="spellStart"/>
             <w:r>
               <w:rPr>
                 <w:rFonts w:ascii="Times New Roman" w:eastAsia="Times New Roman" w:hAnsi="Times New Roman" w:cs="Times New Roman"/>
@@ -4567,69 +4272,8 @@
                 <w:sz w:val="14"/>
                 <w:szCs w:val="14"/>
               </w:rPr>
-              <w:t>Desarroladora</w:t>
+              <w:t>Encargada pasante</w:t>
             </w:r>
-            <w:proofErr w:type="spellEnd"/>
-            <w:r>
-              <w:rPr>
-                <w:rFonts w:ascii="Times New Roman" w:eastAsia="Times New Roman" w:hAnsi="Times New Roman" w:cs="Times New Roman"/>
-                <w:color w:val="000000"/>
-                <w:sz w:val="14"/>
-                <w:szCs w:val="14"/>
-              </w:rPr>
-              <w:t xml:space="preserve"> full </w:t>
-            </w:r>
-            <w:proofErr w:type="spellStart"/>
-            <w:r>
-              <w:rPr>
-                <w:rFonts w:ascii="Times New Roman" w:eastAsia="Times New Roman" w:hAnsi="Times New Roman" w:cs="Times New Roman"/>
-                <w:color w:val="000000"/>
-                <w:sz w:val="14"/>
-                <w:szCs w:val="14"/>
-              </w:rPr>
-              <w:t>stack</w:t>
-            </w:r>
-            <w:proofErr w:type="spellEnd"/>
-            <w:r>
-              <w:rPr>
-                <w:rFonts w:ascii="Times New Roman" w:eastAsia="Times New Roman" w:hAnsi="Times New Roman" w:cs="Times New Roman"/>
-                <w:color w:val="000000"/>
-                <w:sz w:val="14"/>
-                <w:szCs w:val="14"/>
-              </w:rPr>
-              <w:t xml:space="preserve">/ Diseñadora </w:t>
-            </w:r>
-            <w:proofErr w:type="spellStart"/>
-            <w:r>
-              <w:rPr>
-                <w:rFonts w:ascii="Times New Roman" w:eastAsia="Times New Roman" w:hAnsi="Times New Roman" w:cs="Times New Roman"/>
-                <w:color w:val="000000"/>
-                <w:sz w:val="14"/>
-                <w:szCs w:val="14"/>
-              </w:rPr>
-              <w:t>ux</w:t>
-            </w:r>
-            <w:proofErr w:type="spellEnd"/>
-            <w:r>
-              <w:rPr>
-                <w:rFonts w:ascii="Times New Roman" w:eastAsia="Times New Roman" w:hAnsi="Times New Roman" w:cs="Times New Roman"/>
-                <w:color w:val="000000"/>
-                <w:sz w:val="14"/>
-                <w:szCs w:val="14"/>
-              </w:rPr>
-              <w:t>/</w:t>
-            </w:r>
-            <w:proofErr w:type="spellStart"/>
-            <w:r>
-              <w:rPr>
-                <w:rFonts w:ascii="Times New Roman" w:eastAsia="Times New Roman" w:hAnsi="Times New Roman" w:cs="Times New Roman"/>
-                <w:color w:val="000000"/>
-                <w:sz w:val="14"/>
-                <w:szCs w:val="14"/>
-              </w:rPr>
-              <w:t>ui</w:t>
-            </w:r>
-            <w:proofErr w:type="spellEnd"/>
           </w:p>
         </w:tc>
       </w:tr>
@@ -4799,26 +4443,6 @@
                 <w:szCs w:val="16"/>
               </w:rPr>
             </w:pPr>
-            <w:r>
-              <w:rPr>
-                <w:rFonts w:ascii="Times New Roman" w:eastAsia="Times New Roman" w:hAnsi="Times New Roman" w:cs="Times New Roman"/>
-                <w:color w:val="000000"/>
-                <w:sz w:val="16"/>
-                <w:szCs w:val="16"/>
-              </w:rPr>
-              <w:t xml:space="preserve">Martin </w:t>
-            </w:r>
-            <w:proofErr w:type="spellStart"/>
-            <w:r>
-              <w:rPr>
-                <w:rFonts w:ascii="Times New Roman" w:eastAsia="Times New Roman" w:hAnsi="Times New Roman" w:cs="Times New Roman"/>
-                <w:color w:val="000000"/>
-                <w:sz w:val="16"/>
-                <w:szCs w:val="16"/>
-              </w:rPr>
-              <w:t>Riccio</w:t>
-            </w:r>
-            <w:proofErr w:type="spellEnd"/>
           </w:p>
         </w:tc>
       </w:tr>
@@ -4941,15 +4565,6 @@
                 <w:szCs w:val="14"/>
               </w:rPr>
             </w:pPr>
-            <w:r>
-              <w:rPr>
-                <w:rFonts w:ascii="Times New Roman" w:eastAsia="Times New Roman" w:hAnsi="Times New Roman" w:cs="Times New Roman"/>
-                <w:color w:val="000000"/>
-                <w:sz w:val="14"/>
-                <w:szCs w:val="14"/>
-              </w:rPr>
-              <w:t>Desarrollador/ Planificador financiero.</w:t>
-            </w:r>
           </w:p>
         </w:tc>
       </w:tr>
@@ -5011,26 +4626,6 @@
                 <w:szCs w:val="14"/>
               </w:rPr>
             </w:pPr>
-            <w:r>
-              <w:rPr>
-                <w:rFonts w:ascii="Times New Roman" w:eastAsia="Times New Roman" w:hAnsi="Times New Roman" w:cs="Times New Roman"/>
-                <w:color w:val="000000"/>
-                <w:sz w:val="14"/>
-                <w:szCs w:val="14"/>
-              </w:rPr>
-              <w:t xml:space="preserve">Analista funcional/ </w:t>
-            </w:r>
-            <w:proofErr w:type="spellStart"/>
-            <w:r>
-              <w:rPr>
-                <w:rFonts w:ascii="Times New Roman" w:eastAsia="Times New Roman" w:hAnsi="Times New Roman" w:cs="Times New Roman"/>
-                <w:color w:val="000000"/>
-                <w:sz w:val="14"/>
-                <w:szCs w:val="14"/>
-              </w:rPr>
-              <w:t>tester</w:t>
-            </w:r>
-            <w:proofErr w:type="spellEnd"/>
           </w:p>
         </w:tc>
       </w:tr>
@@ -5086,6 +4681,7 @@
                 <w:between w:val="nil"/>
               </w:pBdr>
               <w:spacing w:before="8" w:line="202" w:lineRule="auto"/>
+              <w:ind w:left="95"/>
               <w:rPr>
                 <w:color w:val="000000"/>
                 <w:sz w:val="20"/>
@@ -5098,7 +4694,7 @@
                 <w:sz w:val="20"/>
                 <w:szCs w:val="20"/>
               </w:rPr>
-              <w:t xml:space="preserve"> ricciomartin@gmail.com</w:t>
+              <w:t>mail</w:t>
             </w:r>
           </w:p>
         </w:tc>
@@ -6212,7 +5808,6 @@
                 <w:szCs w:val="20"/>
               </w:rPr>
             </w:pPr>
-            <w:proofErr w:type="spellStart"/>
             <w:r>
               <w:rPr>
                 <w:b/>
@@ -6220,17 +5815,7 @@
                 <w:sz w:val="20"/>
                 <w:szCs w:val="20"/>
               </w:rPr>
-              <w:t>Titulo</w:t>
-            </w:r>
-            <w:proofErr w:type="spellEnd"/>
-            <w:r>
-              <w:rPr>
-                <w:b/>
-                <w:color w:val="000000"/>
-                <w:sz w:val="20"/>
-                <w:szCs w:val="20"/>
-              </w:rPr>
-              <w:t xml:space="preserve"> del Documento</w:t>
+              <w:t>Titulo del Documento</w:t>
             </w:r>
           </w:p>
         </w:tc>
@@ -7556,61 +7141,7 @@
           <w:sz w:val="20"/>
           <w:szCs w:val="20"/>
         </w:rPr>
-        <w:t xml:space="preserve">Lenguajes y tecnologías en uso: HTML, JavaScript, </w:t>
-      </w:r>
-      <w:proofErr w:type="spellStart"/>
-      <w:r>
-        <w:rPr>
-          <w:color w:val="000000"/>
-          <w:sz w:val="20"/>
-          <w:szCs w:val="20"/>
-        </w:rPr>
-        <w:t>Bootstrap</w:t>
-      </w:r>
-      <w:proofErr w:type="spellEnd"/>
-      <w:r>
-        <w:rPr>
-          <w:color w:val="000000"/>
-          <w:sz w:val="20"/>
-          <w:szCs w:val="20"/>
-        </w:rPr>
-        <w:t xml:space="preserve">, </w:t>
-      </w:r>
-      <w:proofErr w:type="spellStart"/>
-      <w:r>
-        <w:rPr>
-          <w:color w:val="000000"/>
-          <w:sz w:val="20"/>
-          <w:szCs w:val="20"/>
-        </w:rPr>
-        <w:t>php</w:t>
-      </w:r>
-      <w:proofErr w:type="spellEnd"/>
-      <w:r>
-        <w:rPr>
-          <w:color w:val="000000"/>
-          <w:sz w:val="20"/>
-          <w:szCs w:val="20"/>
-        </w:rPr>
-        <w:t xml:space="preserve">, </w:t>
-      </w:r>
-      <w:proofErr w:type="spellStart"/>
-      <w:r>
-        <w:rPr>
-          <w:color w:val="000000"/>
-          <w:sz w:val="20"/>
-          <w:szCs w:val="20"/>
-        </w:rPr>
-        <w:t>Mysql</w:t>
-      </w:r>
-      <w:proofErr w:type="spellEnd"/>
-      <w:r>
-        <w:rPr>
-          <w:color w:val="000000"/>
-          <w:sz w:val="20"/>
-          <w:szCs w:val="20"/>
-        </w:rPr>
-        <w:t xml:space="preserve">, </w:t>
+        <w:t xml:space="preserve">Lenguajes y tecnologías en uso: HTML, JavaScript, Bootstrap, php, Mysql, </w:t>
       </w:r>
     </w:p>
     <w:p>
@@ -7705,19 +7236,9 @@
         <w:pStyle w:val="Ttulo3"/>
         <w:ind w:firstLine="221"/>
       </w:pPr>
-      <w:proofErr w:type="spellStart"/>
       <w:r>
-        <w:t>Product</w:t>
+        <w:t>Product Backlog</w:t>
       </w:r>
-      <w:proofErr w:type="spellEnd"/>
-      <w:r>
-        <w:t xml:space="preserve"> </w:t>
-      </w:r>
-      <w:proofErr w:type="spellStart"/>
-      <w:r>
-        <w:t>Backlog</w:t>
-      </w:r>
-      <w:proofErr w:type="spellEnd"/>
     </w:p>
     <w:p>
       <w:pPr>
@@ -7913,14 +7434,8 @@
           <w:cols w:space="720"/>
         </w:sectPr>
       </w:pPr>
-      <w:proofErr w:type="spellStart"/>
       <w:r>
-        <w:lastRenderedPageBreak/>
-        <w:t>Sprints</w:t>
-      </w:r>
-      <w:proofErr w:type="spellEnd"/>
-      <w:r>
-        <w:t>.</w:t>
+        <w:t>Sprints.</w:t>
       </w:r>
     </w:p>
     <w:p>
@@ -8179,19 +7694,8 @@
                 <w:sz w:val="20"/>
                 <w:szCs w:val="20"/>
               </w:rPr>
-              <w:t xml:space="preserve">Sprint </w:t>
+              <w:t>Sprint Backlog</w:t>
             </w:r>
-            <w:proofErr w:type="spellStart"/>
-            <w:r>
-              <w:rPr>
-                <w:b/>
-                <w:color w:val="000000"/>
-                <w:sz w:val="20"/>
-                <w:szCs w:val="20"/>
-              </w:rPr>
-              <w:t>Backlog</w:t>
-            </w:r>
-            <w:proofErr w:type="spellEnd"/>
           </w:p>
         </w:tc>
         <w:tc>
@@ -8877,16 +8381,8 @@
                             <w:rPr>
                               <w:color w:val="000000"/>
                             </w:rPr>
-                            <w:t xml:space="preserve">Practica </w:t>
+                            <w:t>Practica Profesionalízante</w:t>
                           </w:r>
-                          <w:proofErr w:type="spellStart"/>
-                          <w:r>
-                            <w:rPr>
-                              <w:color w:val="000000"/>
-                            </w:rPr>
-                            <w:t>Profesionalízante</w:t>
-                          </w:r>
-                          <w:proofErr w:type="spellEnd"/>
                         </w:p>
                         <w:p>
                           <w:pPr>

</xml_diff>